<commit_message>
Add 2 sections to Basics.docx
</commit_message>
<xml_diff>
--- a/doc/guides/Basics.docx
+++ b/doc/guides/Basics.docx
@@ -38,7 +38,23 @@
           <w:szCs w:val="28"/>
           <w:lang w:val="en-US"/>
         </w:rPr>
-        <w:t xml:space="preserve">This basic guide is supposed to help players understand how the game works, what they should expect from it, and how to use it. </w:t>
+        <w:t xml:space="preserve">This basic guide is supposed to help players understand how </w:t>
+      </w:r>
+      <w:r>
+        <w:rPr>
+          <w:sz w:val="28"/>
+          <w:szCs w:val="28"/>
+          <w:lang w:val="en-US"/>
+        </w:rPr>
+        <w:t>this</w:t>
+      </w:r>
+      <w:r>
+        <w:rPr>
+          <w:sz w:val="28"/>
+          <w:szCs w:val="28"/>
+          <w:lang w:val="en-US"/>
+        </w:rPr>
+        <w:t xml:space="preserve"> works, what they should expect from it, and how to use it. </w:t>
       </w:r>
     </w:p>
     <w:p>
@@ -136,7 +152,6 @@
         <w:rPr>
           <w:sz w:val="28"/>
           <w:szCs w:val="28"/>
-          <w:u w:val="single"/>
           <w:lang w:val="en-US"/>
         </w:rPr>
       </w:pPr>
@@ -188,7 +203,7 @@
             <w:szCs w:val="28"/>
             <w:lang w:val="en-US"/>
           </w:rPr>
-          <w:t>How to play</w:t>
+          <w:t>Differences between versions</w:t>
         </w:r>
       </w:hyperlink>
     </w:p>
@@ -264,6 +279,146 @@
     </w:p>
     <w:p>
       <w:pPr>
+        <w:rPr>
+          <w:lang w:val="en-US"/>
+        </w:rPr>
+      </w:pPr>
+    </w:p>
+    <w:p>
+      <w:pPr>
+        <w:rPr>
+          <w:lang w:val="en-US"/>
+        </w:rPr>
+      </w:pPr>
+    </w:p>
+    <w:p>
+      <w:pPr>
+        <w:rPr>
+          <w:lang w:val="en-US"/>
+        </w:rPr>
+      </w:pPr>
+    </w:p>
+    <w:p>
+      <w:pPr>
+        <w:rPr>
+          <w:lang w:val="en-US"/>
+        </w:rPr>
+      </w:pPr>
+    </w:p>
+    <w:p>
+      <w:pPr>
+        <w:rPr>
+          <w:lang w:val="en-US"/>
+        </w:rPr>
+      </w:pPr>
+    </w:p>
+    <w:p>
+      <w:pPr>
+        <w:rPr>
+          <w:lang w:val="en-US"/>
+        </w:rPr>
+      </w:pPr>
+    </w:p>
+    <w:p>
+      <w:pPr>
+        <w:rPr>
+          <w:lang w:val="en-US"/>
+        </w:rPr>
+      </w:pPr>
+    </w:p>
+    <w:p>
+      <w:pPr>
+        <w:rPr>
+          <w:lang w:val="en-US"/>
+        </w:rPr>
+      </w:pPr>
+    </w:p>
+    <w:p>
+      <w:pPr>
+        <w:rPr>
+          <w:lang w:val="en-US"/>
+        </w:rPr>
+      </w:pPr>
+    </w:p>
+    <w:p>
+      <w:pPr>
+        <w:rPr>
+          <w:lang w:val="en-US"/>
+        </w:rPr>
+      </w:pPr>
+    </w:p>
+    <w:p>
+      <w:pPr>
+        <w:rPr>
+          <w:lang w:val="en-US"/>
+        </w:rPr>
+      </w:pPr>
+    </w:p>
+    <w:p>
+      <w:pPr>
+        <w:rPr>
+          <w:lang w:val="en-US"/>
+        </w:rPr>
+      </w:pPr>
+    </w:p>
+    <w:p>
+      <w:pPr>
+        <w:rPr>
+          <w:lang w:val="en-US"/>
+        </w:rPr>
+      </w:pPr>
+    </w:p>
+    <w:p>
+      <w:pPr>
+        <w:rPr>
+          <w:lang w:val="en-US"/>
+        </w:rPr>
+      </w:pPr>
+    </w:p>
+    <w:p>
+      <w:pPr>
+        <w:rPr>
+          <w:lang w:val="en-US"/>
+        </w:rPr>
+      </w:pPr>
+    </w:p>
+    <w:p>
+      <w:pPr>
+        <w:rPr>
+          <w:lang w:val="en-US"/>
+        </w:rPr>
+      </w:pPr>
+    </w:p>
+    <w:p>
+      <w:pPr>
+        <w:rPr>
+          <w:lang w:val="en-US"/>
+        </w:rPr>
+      </w:pPr>
+    </w:p>
+    <w:p>
+      <w:pPr>
+        <w:rPr>
+          <w:lang w:val="en-US"/>
+        </w:rPr>
+      </w:pPr>
+    </w:p>
+    <w:p>
+      <w:pPr>
+        <w:rPr>
+          <w:lang w:val="en-US"/>
+        </w:rPr>
+      </w:pPr>
+    </w:p>
+    <w:p>
+      <w:pPr>
+        <w:rPr>
+          <w:lang w:val="en-US"/>
+        </w:rPr>
+      </w:pPr>
+    </w:p>
+    <w:p>
+      <w:pPr>
         <w:pStyle w:val="Heading1"/>
         <w:rPr>
           <w:lang w:val="en-US"/>
@@ -275,228 +430,148 @@
         <w:rPr>
           <w:lang w:val="en-US"/>
         </w:rPr>
+        <w:lastRenderedPageBreak/>
         <w:t>Introduction</w:t>
       </w:r>
     </w:p>
     <w:p>
       <w:pPr>
         <w:rPr>
-          <w:b/>
-          <w:bCs/>
-          <w:sz w:val="28"/>
-          <w:szCs w:val="28"/>
-          <w:lang w:val="en-US"/>
-        </w:rPr>
-      </w:pPr>
-    </w:p>
-    <w:p>
-      <w:pPr>
-        <w:rPr>
-          <w:b/>
-          <w:bCs/>
-          <w:sz w:val="28"/>
-          <w:szCs w:val="28"/>
-          <w:lang w:val="en-US"/>
-        </w:rPr>
-      </w:pPr>
-    </w:p>
-    <w:p>
-      <w:pPr>
-        <w:rPr>
-          <w:b/>
-          <w:bCs/>
-          <w:sz w:val="28"/>
-          <w:szCs w:val="28"/>
-          <w:lang w:val="en-US"/>
-        </w:rPr>
-      </w:pPr>
-    </w:p>
-    <w:p>
-      <w:pPr>
-        <w:rPr>
-          <w:b/>
-          <w:bCs/>
-          <w:sz w:val="28"/>
-          <w:szCs w:val="28"/>
-          <w:lang w:val="en-US"/>
-        </w:rPr>
-      </w:pPr>
-    </w:p>
-    <w:p>
-      <w:pPr>
-        <w:rPr>
-          <w:b/>
-          <w:bCs/>
-          <w:sz w:val="28"/>
-          <w:szCs w:val="28"/>
-          <w:lang w:val="en-US"/>
-        </w:rPr>
-      </w:pPr>
-    </w:p>
-    <w:p>
-      <w:pPr>
-        <w:rPr>
-          <w:b/>
-          <w:bCs/>
-          <w:sz w:val="28"/>
-          <w:szCs w:val="28"/>
-          <w:lang w:val="en-US"/>
-        </w:rPr>
-      </w:pPr>
-    </w:p>
-    <w:p>
-      <w:pPr>
-        <w:rPr>
-          <w:b/>
-          <w:bCs/>
-          <w:sz w:val="28"/>
-          <w:szCs w:val="28"/>
-          <w:lang w:val="en-US"/>
-        </w:rPr>
-      </w:pPr>
-    </w:p>
-    <w:p>
-      <w:pPr>
-        <w:rPr>
-          <w:b/>
-          <w:bCs/>
-          <w:sz w:val="28"/>
-          <w:szCs w:val="28"/>
-          <w:lang w:val="en-US"/>
-        </w:rPr>
-      </w:pPr>
-    </w:p>
-    <w:p>
-      <w:pPr>
-        <w:rPr>
-          <w:b/>
-          <w:bCs/>
-          <w:sz w:val="28"/>
-          <w:szCs w:val="28"/>
-          <w:lang w:val="en-US"/>
-        </w:rPr>
-      </w:pPr>
-    </w:p>
-    <w:p>
-      <w:pPr>
-        <w:rPr>
-          <w:b/>
-          <w:bCs/>
-          <w:sz w:val="28"/>
-          <w:szCs w:val="28"/>
-          <w:lang w:val="en-US"/>
-        </w:rPr>
-      </w:pPr>
-    </w:p>
-    <w:p>
-      <w:pPr>
-        <w:rPr>
-          <w:b/>
-          <w:bCs/>
-          <w:sz w:val="28"/>
-          <w:szCs w:val="28"/>
-          <w:lang w:val="en-US"/>
-        </w:rPr>
-      </w:pPr>
-    </w:p>
-    <w:p>
-      <w:pPr>
-        <w:rPr>
-          <w:b/>
-          <w:bCs/>
-          <w:sz w:val="28"/>
-          <w:szCs w:val="28"/>
-          <w:lang w:val="en-US"/>
-        </w:rPr>
-      </w:pPr>
-    </w:p>
-    <w:p>
-      <w:pPr>
-        <w:rPr>
-          <w:b/>
-          <w:bCs/>
-          <w:sz w:val="28"/>
-          <w:szCs w:val="28"/>
-          <w:lang w:val="en-US"/>
-        </w:rPr>
-      </w:pPr>
-    </w:p>
-    <w:p>
-      <w:pPr>
-        <w:rPr>
-          <w:b/>
-          <w:bCs/>
-          <w:sz w:val="28"/>
-          <w:szCs w:val="28"/>
-          <w:lang w:val="en-US"/>
-        </w:rPr>
-      </w:pPr>
-    </w:p>
-    <w:p>
-      <w:pPr>
-        <w:rPr>
-          <w:b/>
-          <w:bCs/>
-          <w:sz w:val="28"/>
-          <w:szCs w:val="28"/>
-          <w:lang w:val="en-US"/>
-        </w:rPr>
-      </w:pPr>
-    </w:p>
-    <w:p>
-      <w:pPr>
-        <w:rPr>
-          <w:b/>
-          <w:bCs/>
-          <w:sz w:val="28"/>
-          <w:szCs w:val="28"/>
-          <w:lang w:val="en-US"/>
-        </w:rPr>
-      </w:pPr>
-    </w:p>
-    <w:p>
-      <w:pPr>
-        <w:rPr>
-          <w:b/>
-          <w:bCs/>
-          <w:sz w:val="28"/>
-          <w:szCs w:val="28"/>
-          <w:lang w:val="en-US"/>
-        </w:rPr>
-      </w:pPr>
-    </w:p>
-    <w:p>
-      <w:pPr>
-        <w:rPr>
-          <w:b/>
-          <w:bCs/>
-          <w:sz w:val="28"/>
-          <w:szCs w:val="28"/>
-          <w:lang w:val="en-US"/>
-        </w:rPr>
-      </w:pPr>
-    </w:p>
-    <w:p>
-      <w:pPr>
-        <w:rPr>
-          <w:b/>
-          <w:bCs/>
-          <w:sz w:val="28"/>
-          <w:szCs w:val="28"/>
-          <w:lang w:val="en-US"/>
-        </w:rPr>
-      </w:pPr>
-    </w:p>
-    <w:p>
-      <w:pPr>
-        <w:rPr>
-          <w:b/>
-          <w:bCs/>
-          <w:sz w:val="28"/>
-          <w:szCs w:val="28"/>
-          <w:lang w:val="en-US"/>
-        </w:rPr>
-      </w:pPr>
+          <w:sz w:val="24"/>
+          <w:szCs w:val="24"/>
+        </w:rPr>
+      </w:pPr>
+      <w:r>
+        <w:rPr>
+          <w:sz w:val="24"/>
+          <w:szCs w:val="24"/>
+          <w:lang w:val="en-US"/>
+        </w:rPr>
+        <w:t xml:space="preserve">This is the card_game project that I started with my friend to improve our Git &amp; GitHub skills </w:t>
+      </w:r>
+      <w:r>
+        <w:rPr>
+          <w:sz w:val="24"/>
+          <w:szCs w:val="24"/>
+        </w:rPr>
+        <w:t>+</w:t>
+      </w:r>
+      <w:r>
+        <w:rPr>
+          <w:sz w:val="24"/>
+          <w:szCs w:val="24"/>
+          <w:lang w:val="en-US"/>
+        </w:rPr>
+        <w:t xml:space="preserve"> managing a structure of a project bigger than our usual. After around a month, he quit and I continued this alone and finished </w:t>
+      </w:r>
+      <w:r>
+        <w:rPr>
+          <w:i/>
+          <w:iCs/>
+          <w:sz w:val="24"/>
+          <w:szCs w:val="24"/>
+          <w:lang w:val="en-US"/>
+        </w:rPr>
+        <w:t>v1</w:t>
+      </w:r>
+      <w:r>
+        <w:rPr>
+          <w:sz w:val="24"/>
+          <w:szCs w:val="24"/>
+          <w:lang w:val="en-US"/>
+        </w:rPr>
+        <w:t xml:space="preserve">, later progressing to </w:t>
+      </w:r>
+      <w:r>
+        <w:rPr>
+          <w:i/>
+          <w:iCs/>
+          <w:sz w:val="24"/>
+          <w:szCs w:val="24"/>
+          <w:lang w:val="en-US"/>
+        </w:rPr>
+        <w:t>v2</w:t>
+      </w:r>
+      <w:r>
+        <w:t xml:space="preserve">. </w:t>
+      </w:r>
+      <w:r>
+        <w:rPr>
+          <w:sz w:val="24"/>
+          <w:szCs w:val="24"/>
+        </w:rPr>
+        <w:t xml:space="preserve">As said in README.md file on GitHub page of card_game, this is </w:t>
+      </w:r>
+      <w:r>
+        <w:rPr>
+          <w:sz w:val="24"/>
+          <w:szCs w:val="24"/>
+        </w:rPr>
+        <w:t>an amateur project, so don’t expect much.</w:t>
+      </w:r>
+    </w:p>
+    <w:p>
+      <w:pPr>
+        <w:rPr>
+          <w:sz w:val="24"/>
+          <w:szCs w:val="24"/>
+          <w:lang w:val="en-US"/>
+        </w:rPr>
+      </w:pPr>
+      <w:r>
+        <w:rPr>
+          <w:sz w:val="24"/>
+          <w:szCs w:val="24"/>
+          <w:lang w:val="en-US"/>
+        </w:rPr>
+        <w:t xml:space="preserve">I said that the game is supposed to be played on one device by 2 players, but I don’t think it should be played at all – the primary reason for its creation and development was improvement in Python. It is not meant to be fun; it’s meant to work well. But of course, you can still play it, however, I think the fact that it is not really supposed to be played and enjoyed, can be seen from afar: </w:t>
+      </w:r>
+      <w:r>
+        <w:rPr>
+          <w:i/>
+          <w:iCs/>
+          <w:sz w:val="24"/>
+          <w:szCs w:val="24"/>
+          <w:lang w:val="en-US"/>
+        </w:rPr>
+        <w:t>PySimpleGUI</w:t>
+      </w:r>
+      <w:r>
+        <w:rPr>
+          <w:i/>
+          <w:iCs/>
+          <w:sz w:val="24"/>
+          <w:szCs w:val="24"/>
+          <w:lang w:val="en-US"/>
+        </w:rPr>
+        <w:t xml:space="preserve"> </w:t>
+      </w:r>
+      <w:r>
+        <w:rPr>
+          <w:sz w:val="24"/>
+          <w:szCs w:val="24"/>
+          <w:lang w:val="en-US"/>
+        </w:rPr>
+        <w:t xml:space="preserve">is not a module for games in Python, and if I wanted to make a game, I’d probably use </w:t>
+      </w:r>
+      <w:r>
+        <w:rPr>
+          <w:i/>
+          <w:iCs/>
+          <w:sz w:val="24"/>
+          <w:szCs w:val="24"/>
+          <w:lang w:val="en-US"/>
+        </w:rPr>
+        <w:t>Unity</w:t>
+      </w:r>
+      <w:r>
+        <w:rPr>
+          <w:sz w:val="24"/>
+          <w:szCs w:val="24"/>
+          <w:lang w:val="en-US"/>
+        </w:rPr>
+        <w:t xml:space="preserve">. </w:t>
+      </w:r>
     </w:p>
     <w:p>
       <w:pPr>
@@ -506,8 +581,19 @@
       <w:bookmarkStart w:id="2" w:name="_Install_&amp;_Setup"/>
       <w:bookmarkEnd w:id="1"/>
       <w:bookmarkEnd w:id="2"/>
-      <w:r>
-        <w:t>Install &amp; Setup</w:t>
+    </w:p>
+    <w:p>
+      <w:pPr>
+        <w:pStyle w:val="Heading1"/>
+      </w:pPr>
+      <w:r>
+        <w:t>Install</w:t>
+      </w:r>
+      <w:r>
+        <w:t xml:space="preserve"> </w:t>
+      </w:r>
+      <w:r>
+        <w:t>&amp; Setup</w:t>
       </w:r>
     </w:p>
     <w:p>
@@ -588,302 +674,84 @@
           <w:szCs w:val="24"/>
           <w:lang w:val="en-US"/>
         </w:rPr>
-        <w:t xml:space="preserve"> folder. </w:t>
-      </w:r>
-    </w:p>
-    <w:p>
-      <w:pPr>
-        <w:rPr>
-          <w:sz w:val="24"/>
-          <w:szCs w:val="24"/>
-          <w:lang w:val="en-US"/>
-        </w:rPr>
-      </w:pPr>
-      <w:r>
-        <w:rPr>
-          <w:sz w:val="24"/>
-          <w:szCs w:val="24"/>
-          <w:lang w:val="en-US"/>
-        </w:rPr>
-        <w:t xml:space="preserve">Go to the folder, and in its root should be an .exe, which is the game itself. When you open it, it will </w:t>
-      </w:r>
-      <w:r>
-        <w:rPr>
-          <w:sz w:val="24"/>
-          <w:szCs w:val="24"/>
-          <w:lang w:val="en-US"/>
-        </w:rPr>
-        <w:t>create</w:t>
-      </w:r>
-      <w:r>
-        <w:rPr>
-          <w:sz w:val="24"/>
-          <w:szCs w:val="24"/>
-          <w:lang w:val="en-US"/>
-        </w:rPr>
-        <w:t xml:space="preserve"> a new window with </w:t>
-      </w:r>
-      <w:r>
-        <w:rPr>
-          <w:sz w:val="24"/>
-          <w:szCs w:val="24"/>
-          <w:lang w:val="en-US"/>
-        </w:rPr>
-        <w:t>a selection</w:t>
-      </w:r>
-      <w:r>
-        <w:rPr>
-          <w:sz w:val="24"/>
-          <w:szCs w:val="24"/>
-          <w:lang w:val="en-US"/>
-        </w:rPr>
-        <w:t xml:space="preserve"> of characters, 3 for each team. </w:t>
-      </w:r>
-      <w:r>
-        <w:rPr>
-          <w:sz w:val="24"/>
-          <w:szCs w:val="24"/>
-          <w:lang w:val="en-US"/>
-        </w:rPr>
-        <w:t>As mentioned in README.md, the game is supposed to be played on one device by two players.</w:t>
-      </w:r>
-    </w:p>
-    <w:p>
-      <w:pPr>
-        <w:rPr>
-          <w:sz w:val="24"/>
-          <w:szCs w:val="24"/>
-          <w:lang w:val="en-US"/>
-        </w:rPr>
-      </w:pPr>
-    </w:p>
-    <w:p>
-      <w:pPr>
-        <w:pStyle w:val="Heading1"/>
-        <w:rPr>
-          <w:lang w:val="en-US"/>
-        </w:rPr>
-      </w:pPr>
-      <w:bookmarkStart w:id="3" w:name="_How_to_play_1"/>
-      <w:bookmarkEnd w:id="3"/>
-      <w:r>
-        <w:rPr>
-          <w:lang w:val="en-US"/>
-        </w:rPr>
-        <w:t>How to play</w:t>
-      </w:r>
-    </w:p>
-    <w:p>
-      <w:pPr>
-        <w:rPr>
-          <w:sz w:val="24"/>
-          <w:szCs w:val="24"/>
-          <w:lang w:val="en-US"/>
-        </w:rPr>
-      </w:pPr>
-      <w:r>
-        <w:rPr>
-          <w:sz w:val="24"/>
-          <w:szCs w:val="24"/>
-          <w:lang w:val="en-US"/>
-        </w:rPr>
-        <w:t>After selecting characters for each team (each character can be in the game only once), the actual game will start. It consists of several steps:</w:t>
-      </w:r>
-    </w:p>
-    <w:p>
-      <w:pPr>
-        <w:pStyle w:val="ListParagraph"/>
-        <w:numPr>
-          <w:ilvl w:val="0"/>
-          <w:numId w:val="1"/>
-        </w:numPr>
-        <w:rPr>
-          <w:sz w:val="24"/>
-          <w:szCs w:val="24"/>
-          <w:lang w:val="en-US"/>
-        </w:rPr>
-      </w:pPr>
-      <w:r>
-        <w:rPr>
-          <w:sz w:val="24"/>
-          <w:szCs w:val="24"/>
-          <w:lang w:val="en-US"/>
-        </w:rPr>
-        <w:t xml:space="preserve">Selecting a character which has not played yet and proceeding to the next </w:t>
-      </w:r>
-      <w:r>
-        <w:rPr>
-          <w:sz w:val="24"/>
-          <w:szCs w:val="24"/>
-          <w:lang w:val="en-US"/>
-        </w:rPr>
-        <w:t>section.</w:t>
-      </w:r>
-    </w:p>
-    <w:p>
-      <w:pPr>
-        <w:pStyle w:val="ListParagraph"/>
-        <w:numPr>
-          <w:ilvl w:val="0"/>
-          <w:numId w:val="1"/>
-        </w:numPr>
-        <w:rPr>
-          <w:sz w:val="24"/>
-          <w:szCs w:val="24"/>
-          <w:lang w:val="en-US"/>
-        </w:rPr>
-      </w:pPr>
-      <w:r>
-        <w:rPr>
-          <w:sz w:val="24"/>
-          <w:szCs w:val="24"/>
-          <w:lang w:val="en-US"/>
-        </w:rPr>
-        <w:t xml:space="preserve">Selecting an </w:t>
-      </w:r>
-      <w:r>
-        <w:rPr>
-          <w:sz w:val="24"/>
-          <w:szCs w:val="24"/>
-          <w:lang w:val="en-US"/>
-        </w:rPr>
-        <w:t>action,</w:t>
-      </w:r>
-      <w:r>
-        <w:rPr>
-          <w:sz w:val="24"/>
-          <w:szCs w:val="24"/>
-          <w:lang w:val="en-US"/>
-        </w:rPr>
-        <w:t xml:space="preserve"> you want to do with that character, you can choose from 3 options</w:t>
-      </w:r>
-      <w:r>
-        <w:rPr>
-          <w:sz w:val="24"/>
-          <w:szCs w:val="24"/>
-          <w:lang w:val="en-US"/>
-        </w:rPr>
-        <w:t>:</w:t>
-      </w:r>
-    </w:p>
-    <w:p>
-      <w:pPr>
-        <w:pStyle w:val="ListParagraph"/>
-        <w:numPr>
-          <w:ilvl w:val="1"/>
-          <w:numId w:val="1"/>
-        </w:numPr>
-        <w:rPr>
-          <w:sz w:val="24"/>
-          <w:szCs w:val="24"/>
-          <w:lang w:val="en-US"/>
-        </w:rPr>
-      </w:pPr>
-      <w:r>
-        <w:rPr>
-          <w:sz w:val="24"/>
-          <w:szCs w:val="24"/>
-          <w:lang w:val="en-US"/>
-        </w:rPr>
-        <w:t>Normal Attack – has no cooldown, can be used anytime</w:t>
-      </w:r>
-      <w:r>
-        <w:rPr>
-          <w:sz w:val="24"/>
-          <w:szCs w:val="24"/>
-          <w:lang w:val="en-US"/>
-        </w:rPr>
-        <w:t>.</w:t>
-      </w:r>
-    </w:p>
-    <w:p>
-      <w:pPr>
-        <w:pStyle w:val="ListParagraph"/>
-        <w:numPr>
-          <w:ilvl w:val="1"/>
-          <w:numId w:val="1"/>
-        </w:numPr>
-        <w:rPr>
-          <w:sz w:val="24"/>
-          <w:szCs w:val="24"/>
-          <w:lang w:val="en-US"/>
-        </w:rPr>
-      </w:pPr>
-      <w:r>
-        <w:rPr>
-          <w:sz w:val="24"/>
-          <w:szCs w:val="24"/>
-          <w:lang w:val="en-US"/>
-        </w:rPr>
-        <w:t>Special Attack – usually cooldown of 2 rounds, does more damage</w:t>
-      </w:r>
-      <w:r>
-        <w:rPr>
-          <w:sz w:val="24"/>
-          <w:szCs w:val="24"/>
-          <w:lang w:val="en-US"/>
-        </w:rPr>
-        <w:t>.</w:t>
-      </w:r>
-    </w:p>
-    <w:p>
-      <w:pPr>
-        <w:pStyle w:val="ListParagraph"/>
-        <w:numPr>
-          <w:ilvl w:val="1"/>
-          <w:numId w:val="1"/>
-        </w:numPr>
-        <w:rPr>
-          <w:sz w:val="24"/>
-          <w:szCs w:val="24"/>
-          <w:lang w:val="en-US"/>
-        </w:rPr>
-      </w:pPr>
-      <w:r>
-        <w:rPr>
-          <w:sz w:val="24"/>
-          <w:szCs w:val="24"/>
-          <w:lang w:val="en-US"/>
-        </w:rPr>
-        <w:t>Special Action – an action specific to the character: for some it is a very powerful attack, for others healing or recovery of some attribute.</w:t>
-      </w:r>
-    </w:p>
-    <w:p>
-      <w:pPr>
-        <w:ind w:left="708"/>
-        <w:rPr>
-          <w:sz w:val="24"/>
-          <w:szCs w:val="24"/>
-          <w:lang w:val="en-US"/>
-        </w:rPr>
-      </w:pPr>
-      <w:r>
-        <w:rPr>
-          <w:sz w:val="24"/>
-          <w:szCs w:val="24"/>
-          <w:lang w:val="en-US"/>
-        </w:rPr>
-        <w:t>(</w:t>
-      </w:r>
-      <w:r>
-        <w:rPr>
-          <w:sz w:val="24"/>
-          <w:szCs w:val="24"/>
-          <w:lang w:val="en-US"/>
-        </w:rPr>
-        <w:t xml:space="preserve">Attacks and actions are further explained in the </w:t>
+        <w:t xml:space="preserve"> </w:t>
+      </w:r>
+      <w:r>
+        <w:rPr>
+          <w:sz w:val="24"/>
+          <w:szCs w:val="24"/>
+          <w:lang w:val="en-US"/>
+        </w:rPr>
+        <w:t xml:space="preserve">or </w:t>
+      </w:r>
+      <w:r>
+        <w:rPr>
+          <w:i/>
+          <w:iCs/>
+          <w:sz w:val="24"/>
+          <w:szCs w:val="24"/>
+          <w:lang w:val="en-US"/>
+        </w:rPr>
+        <w:t xml:space="preserve">v1 </w:t>
+      </w:r>
+      <w:r>
+        <w:rPr>
+          <w:sz w:val="24"/>
+          <w:szCs w:val="24"/>
+          <w:lang w:val="en-US"/>
+        </w:rPr>
+        <w:t>folder</w:t>
+      </w:r>
+      <w:r>
+        <w:rPr>
+          <w:sz w:val="24"/>
+          <w:szCs w:val="24"/>
+          <w:lang w:val="en-US"/>
+        </w:rPr>
+        <w:t>, according to what version you have downloaded</w:t>
+      </w:r>
+      <w:r>
+        <w:rPr>
+          <w:sz w:val="24"/>
+          <w:szCs w:val="24"/>
+          <w:lang w:val="en-US"/>
+        </w:rPr>
+        <w:t xml:space="preserve">. </w:t>
+      </w:r>
+    </w:p>
+    <w:p>
+      <w:pPr>
+        <w:rPr>
+          <w:sz w:val="24"/>
+          <w:szCs w:val="24"/>
+          <w:lang w:val="en-US"/>
+        </w:rPr>
+      </w:pPr>
+      <w:r>
+        <w:rPr>
+          <w:sz w:val="24"/>
+          <w:szCs w:val="24"/>
+          <w:lang w:val="en-US"/>
+        </w:rPr>
+        <w:t>Go to the folder, and in its root should be an .exe, which is the game itself.</w:t>
+      </w:r>
+      <w:r>
+        <w:rPr>
+          <w:sz w:val="24"/>
+          <w:szCs w:val="24"/>
+          <w:lang w:val="en-US"/>
+        </w:rPr>
+        <w:t xml:space="preserve"> The rest of the process depends on what version you downloaded and for that, refer </w:t>
       </w:r>
       <w:hyperlink r:id="rId6" w:history="1">
         <w:r>
           <w:rPr>
             <w:rStyle w:val="Hyperlink"/>
-            <w:b/>
-            <w:bCs/>
             <w:sz w:val="24"/>
             <w:szCs w:val="24"/>
             <w:lang w:val="en-US"/>
           </w:rPr>
-          <w:t>Characters</w:t>
+          <w:t>to v1 documentation</w:t>
         </w:r>
       </w:hyperlink>
       <w:r>
@@ -892,37 +760,168 @@
           <w:szCs w:val="24"/>
           <w:lang w:val="en-US"/>
         </w:rPr>
-        <w:t xml:space="preserve"> document</w:t>
-      </w:r>
-      <w:r>
-        <w:rPr>
-          <w:sz w:val="24"/>
-          <w:szCs w:val="24"/>
-          <w:lang w:val="en-US"/>
-        </w:rPr>
-        <w:t>)</w:t>
-      </w:r>
+        <w:t xml:space="preserve"> or </w:t>
+      </w:r>
+      <w:hyperlink r:id="rId7" w:history="1">
+        <w:r>
+          <w:rPr>
+            <w:rStyle w:val="Hyperlink"/>
+            <w:sz w:val="24"/>
+            <w:szCs w:val="24"/>
+            <w:lang w:val="en-US"/>
+          </w:rPr>
+          <w:t>v2 documentation</w:t>
+        </w:r>
+      </w:hyperlink>
+      <w:r>
+        <w:rPr>
+          <w:sz w:val="24"/>
+          <w:szCs w:val="24"/>
+          <w:lang w:val="en-US"/>
+        </w:rPr>
+        <w:t xml:space="preserve">. </w:t>
+      </w:r>
+      <w:r>
+        <w:rPr>
+          <w:sz w:val="24"/>
+          <w:szCs w:val="24"/>
+          <w:lang w:val="en-US"/>
+        </w:rPr>
+        <w:t>As mentioned in README.md, the game is supposed to be played on one device by two players.</w:t>
+      </w:r>
+    </w:p>
+    <w:p>
+      <w:pPr>
+        <w:rPr>
+          <w:sz w:val="24"/>
+          <w:szCs w:val="24"/>
+          <w:lang w:val="en-US"/>
+        </w:rPr>
+      </w:pPr>
+    </w:p>
+    <w:p>
+      <w:pPr>
+        <w:pStyle w:val="Heading1"/>
+        <w:rPr>
+          <w:lang w:val="en-US"/>
+        </w:rPr>
+      </w:pPr>
+      <w:bookmarkStart w:id="3" w:name="_How_to_play_1"/>
+      <w:bookmarkEnd w:id="3"/>
+      <w:r>
+        <w:rPr>
+          <w:lang w:val="en-US"/>
+        </w:rPr>
+        <w:t>Differences between versions</w:t>
+      </w:r>
+      <w:bookmarkStart w:id="4" w:name="_Conclusion"/>
+      <w:bookmarkEnd w:id="4"/>
     </w:p>
     <w:p>
       <w:pPr>
         <w:pStyle w:val="ListParagraph"/>
         <w:numPr>
           <w:ilvl w:val="0"/>
-          <w:numId w:val="1"/>
+          <w:numId w:val="6"/>
         </w:numPr>
         <w:rPr>
-          <w:sz w:val="24"/>
-          <w:szCs w:val="24"/>
-          <w:lang w:val="en-US"/>
-        </w:rPr>
-      </w:pPr>
-      <w:r>
-        <w:rPr>
-          <w:sz w:val="24"/>
-          <w:szCs w:val="24"/>
-          <w:lang w:val="en-US"/>
-        </w:rPr>
-        <w:t>If the selected action is offensive, a window will be summoned, asking you to select an opponent, which you want to aim your strike at.</w:t>
+          <w:b/>
+          <w:bCs/>
+          <w:sz w:val="26"/>
+          <w:szCs w:val="26"/>
+          <w:u w:val="single"/>
+          <w:lang w:val="en-US"/>
+        </w:rPr>
+      </w:pPr>
+      <w:r>
+        <w:rPr>
+          <w:b/>
+          <w:bCs/>
+          <w:sz w:val="24"/>
+          <w:szCs w:val="24"/>
+          <w:u w:val="single"/>
+          <w:lang w:val="en-US"/>
+        </w:rPr>
+        <w:t>C</w:t>
+      </w:r>
+      <w:r>
+        <w:rPr>
+          <w:b/>
+          <w:bCs/>
+          <w:sz w:val="26"/>
+          <w:szCs w:val="26"/>
+          <w:u w:val="single"/>
+          <w:lang w:val="en-US"/>
+        </w:rPr>
+        <w:t>haracter selection</w:t>
+      </w:r>
+    </w:p>
+    <w:p>
+      <w:pPr>
+        <w:pStyle w:val="ListParagraph"/>
+        <w:numPr>
+          <w:ilvl w:val="1"/>
+          <w:numId w:val="6"/>
+        </w:numPr>
+        <w:rPr>
+          <w:sz w:val="24"/>
+          <w:szCs w:val="24"/>
+          <w:lang w:val="en-US"/>
+        </w:rPr>
+      </w:pPr>
+      <w:r>
+        <w:rPr>
+          <w:sz w:val="24"/>
+          <w:szCs w:val="24"/>
+          <w:lang w:val="en-US"/>
+        </w:rPr>
+        <w:t>Characters</w:t>
+      </w:r>
+      <w:r>
+        <w:rPr>
+          <w:sz w:val="24"/>
+          <w:szCs w:val="24"/>
+          <w:lang w:val="en-US"/>
+        </w:rPr>
+        <w:t xml:space="preserve"> that play are automatically selected and you have no control over what character plays first</w:t>
+      </w:r>
+      <w:r>
+        <w:rPr>
+          <w:sz w:val="24"/>
+          <w:szCs w:val="24"/>
+          <w:lang w:val="en-US"/>
+        </w:rPr>
+        <w:t>.</w:t>
+      </w:r>
+    </w:p>
+    <w:p>
+      <w:pPr>
+        <w:pStyle w:val="ListParagraph"/>
+        <w:numPr>
+          <w:ilvl w:val="1"/>
+          <w:numId w:val="6"/>
+        </w:numPr>
+        <w:rPr>
+          <w:sz w:val="24"/>
+          <w:szCs w:val="24"/>
+          <w:lang w:val="en-US"/>
+        </w:rPr>
+      </w:pPr>
+      <w:r>
+        <w:rPr>
+          <w:sz w:val="24"/>
+          <w:szCs w:val="24"/>
+          <w:lang w:val="en-US"/>
+        </w:rPr>
+        <w:t>You</w:t>
+      </w:r>
+      <w:r>
+        <w:rPr>
+          <w:sz w:val="24"/>
+          <w:szCs w:val="24"/>
+          <w:lang w:val="en-US"/>
+        </w:rPr>
+        <w:t xml:space="preserve"> can select what character is going to play yourself (if it hasn’t played yet).</w:t>
       </w:r>
     </w:p>
     <w:p>
@@ -930,7 +929,7 @@
         <w:pStyle w:val="ListParagraph"/>
         <w:numPr>
           <w:ilvl w:val="0"/>
-          <w:numId w:val="1"/>
+          <w:numId w:val="6"/>
         </w:numPr>
         <w:rPr>
           <w:sz w:val="24"/>
@@ -940,55 +939,127 @@
       </w:pPr>
       <w:r>
         <w:rPr>
-          <w:sz w:val="24"/>
-          <w:szCs w:val="24"/>
-          <w:lang w:val="en-US"/>
-        </w:rPr>
-        <w:t xml:space="preserve">Repeating this process until all characters have played, then </w:t>
-      </w:r>
-      <w:r>
-        <w:rPr>
-          <w:sz w:val="24"/>
-          <w:szCs w:val="24"/>
-          <w:lang w:val="en-US"/>
-        </w:rPr>
-        <w:t xml:space="preserve">click the </w:t>
-      </w:r>
-      <w:r>
-        <w:rPr>
-          <w:i/>
-          <w:iCs/>
-          <w:sz w:val="24"/>
-          <w:szCs w:val="24"/>
-          <w:lang w:val="en-US"/>
-        </w:rPr>
-        <w:t>NEXT ROUND</w:t>
-      </w:r>
-      <w:r>
-        <w:rPr>
-          <w:i/>
-          <w:iCs/>
-          <w:sz w:val="24"/>
-          <w:szCs w:val="24"/>
-        </w:rPr>
-        <w:t>!</w:t>
-      </w:r>
-      <w:r>
-        <w:rPr>
-          <w:i/>
-          <w:iCs/>
-          <w:sz w:val="24"/>
-          <w:szCs w:val="24"/>
-        </w:rPr>
-        <w:t xml:space="preserve"> </w:t>
-      </w:r>
-      <w:r>
-        <w:rPr>
-          <w:sz w:val="24"/>
-          <w:szCs w:val="24"/>
-          <w:lang w:val="en-US"/>
-        </w:rPr>
-        <w:t>button, and if all of the characters really played, a new round shall start.</w:t>
+          <w:b/>
+          <w:bCs/>
+          <w:sz w:val="26"/>
+          <w:szCs w:val="26"/>
+          <w:u w:val="single"/>
+          <w:lang w:val="en-US"/>
+        </w:rPr>
+        <w:t>Checking characters</w:t>
+      </w:r>
+    </w:p>
+    <w:p>
+      <w:pPr>
+        <w:pStyle w:val="ListParagraph"/>
+        <w:numPr>
+          <w:ilvl w:val="1"/>
+          <w:numId w:val="6"/>
+        </w:numPr>
+        <w:rPr>
+          <w:sz w:val="24"/>
+          <w:szCs w:val="24"/>
+          <w:lang w:val="en-US"/>
+        </w:rPr>
+      </w:pPr>
+      <w:r>
+        <w:rPr>
+          <w:sz w:val="24"/>
+          <w:szCs w:val="24"/>
+          <w:lang w:val="en-US"/>
+        </w:rPr>
+        <w:t>Not possible</w:t>
+      </w:r>
+    </w:p>
+    <w:p>
+      <w:pPr>
+        <w:pStyle w:val="ListParagraph"/>
+        <w:numPr>
+          <w:ilvl w:val="1"/>
+          <w:numId w:val="6"/>
+        </w:numPr>
+        <w:rPr>
+          <w:sz w:val="24"/>
+          <w:szCs w:val="24"/>
+          <w:lang w:val="en-US"/>
+        </w:rPr>
+      </w:pPr>
+      <w:r>
+        <w:rPr>
+          <w:sz w:val="24"/>
+          <w:szCs w:val="24"/>
+          <w:lang w:val="en-US"/>
+        </w:rPr>
+        <w:t>You can check character’s cooldowns, hp and defense.</w:t>
+      </w:r>
+    </w:p>
+    <w:p>
+      <w:pPr>
+        <w:pStyle w:val="ListParagraph"/>
+        <w:numPr>
+          <w:ilvl w:val="0"/>
+          <w:numId w:val="6"/>
+        </w:numPr>
+        <w:rPr>
+          <w:sz w:val="24"/>
+          <w:szCs w:val="24"/>
+          <w:lang w:val="en-US"/>
+        </w:rPr>
+      </w:pPr>
+      <w:r>
+        <w:rPr>
+          <w:b/>
+          <w:bCs/>
+          <w:sz w:val="26"/>
+          <w:szCs w:val="26"/>
+          <w:u w:val="single"/>
+          <w:lang w:val="en-US"/>
+        </w:rPr>
+        <w:t>Energy</w:t>
+      </w:r>
+    </w:p>
+    <w:p>
+      <w:pPr>
+        <w:pStyle w:val="ListParagraph"/>
+        <w:numPr>
+          <w:ilvl w:val="1"/>
+          <w:numId w:val="6"/>
+        </w:numPr>
+        <w:rPr>
+          <w:sz w:val="24"/>
+          <w:szCs w:val="24"/>
+          <w:lang w:val="en-US"/>
+        </w:rPr>
+      </w:pPr>
+      <w:r>
+        <w:rPr>
+          <w:sz w:val="24"/>
+          <w:szCs w:val="24"/>
+          <w:lang w:val="en-US"/>
+        </w:rPr>
+        <w:t>The energy system is implemented, every attack takes some energy from the attacker and some characters have actions that reduce others’ energy.</w:t>
+      </w:r>
+    </w:p>
+    <w:p>
+      <w:pPr>
+        <w:pStyle w:val="ListParagraph"/>
+        <w:numPr>
+          <w:ilvl w:val="1"/>
+          <w:numId w:val="6"/>
+        </w:numPr>
+        <w:rPr>
+          <w:sz w:val="24"/>
+          <w:szCs w:val="24"/>
+          <w:lang w:val="en-US"/>
+        </w:rPr>
+      </w:pPr>
+      <w:r>
+        <w:rPr>
+          <w:sz w:val="24"/>
+          <w:szCs w:val="24"/>
+          <w:lang w:val="en-US"/>
+        </w:rPr>
+        <w:t>The energy system is swapped for a better implementation of cooldowns, one for Special Attack, and the other for Special Action.</w:t>
       </w:r>
     </w:p>
     <w:p>
@@ -1007,8 +1078,6 @@
           <w:lang w:val="en-US"/>
         </w:rPr>
       </w:pPr>
-      <w:bookmarkStart w:id="4" w:name="_Conclusion"/>
-      <w:bookmarkEnd w:id="4"/>
       <w:r>
         <w:rPr>
           <w:lang w:val="en-US"/>
@@ -1361,6 +1430,461 @@
       </w:rPr>
     </w:lvl>
   </w:abstractNum>
+  <w:abstractNum w:abstractNumId="3" w15:restartNumberingAfterBreak="0">
+    <w:nsid w:val="2EC91E1E"/>
+    <w:multiLevelType w:val="multilevel"/>
+    <w:tmpl w:val="5030B68E"/>
+    <w:lvl w:ilvl="0">
+      <w:start w:val="1"/>
+      <w:numFmt w:val="bullet"/>
+      <w:lvlText w:val=""/>
+      <w:lvlJc w:val="left"/>
+      <w:pPr>
+        <w:ind w:left="360" w:hanging="360"/>
+      </w:pPr>
+      <w:rPr>
+        <w:rFonts w:ascii="Symbol" w:hAnsi="Symbol" w:hint="default"/>
+        <w:color w:val="auto"/>
+      </w:rPr>
+    </w:lvl>
+    <w:lvl w:ilvl="1">
+      <w:start w:val="1"/>
+      <w:numFmt w:val="decimal"/>
+      <w:lvlText w:val="v%2)"/>
+      <w:lvlJc w:val="left"/>
+      <w:pPr>
+        <w:ind w:left="720" w:hanging="360"/>
+      </w:pPr>
+      <w:rPr>
+        <w:rFonts w:hint="default"/>
+      </w:rPr>
+    </w:lvl>
+    <w:lvl w:ilvl="2">
+      <w:start w:val="1"/>
+      <w:numFmt w:val="lowerRoman"/>
+      <w:lvlText w:val="%3)"/>
+      <w:lvlJc w:val="left"/>
+      <w:pPr>
+        <w:ind w:left="1080" w:hanging="360"/>
+      </w:pPr>
+      <w:rPr>
+        <w:rFonts w:hint="default"/>
+      </w:rPr>
+    </w:lvl>
+    <w:lvl w:ilvl="3">
+      <w:start w:val="1"/>
+      <w:numFmt w:val="decimal"/>
+      <w:lvlText w:val="(%4)"/>
+      <w:lvlJc w:val="left"/>
+      <w:pPr>
+        <w:ind w:left="1440" w:hanging="360"/>
+      </w:pPr>
+      <w:rPr>
+        <w:rFonts w:hint="default"/>
+      </w:rPr>
+    </w:lvl>
+    <w:lvl w:ilvl="4">
+      <w:start w:val="1"/>
+      <w:numFmt w:val="lowerLetter"/>
+      <w:lvlText w:val="(%5)"/>
+      <w:lvlJc w:val="left"/>
+      <w:pPr>
+        <w:ind w:left="1800" w:hanging="360"/>
+      </w:pPr>
+      <w:rPr>
+        <w:rFonts w:hint="default"/>
+      </w:rPr>
+    </w:lvl>
+    <w:lvl w:ilvl="5">
+      <w:start w:val="1"/>
+      <w:numFmt w:val="lowerRoman"/>
+      <w:lvlText w:val="(%6)"/>
+      <w:lvlJc w:val="left"/>
+      <w:pPr>
+        <w:ind w:left="2160" w:hanging="360"/>
+      </w:pPr>
+      <w:rPr>
+        <w:rFonts w:hint="default"/>
+      </w:rPr>
+    </w:lvl>
+    <w:lvl w:ilvl="6">
+      <w:start w:val="1"/>
+      <w:numFmt w:val="decimal"/>
+      <w:lvlText w:val="%7."/>
+      <w:lvlJc w:val="left"/>
+      <w:pPr>
+        <w:ind w:left="2520" w:hanging="360"/>
+      </w:pPr>
+      <w:rPr>
+        <w:rFonts w:hint="default"/>
+      </w:rPr>
+    </w:lvl>
+    <w:lvl w:ilvl="7">
+      <w:start w:val="1"/>
+      <w:numFmt w:val="lowerLetter"/>
+      <w:lvlText w:val="%8."/>
+      <w:lvlJc w:val="left"/>
+      <w:pPr>
+        <w:ind w:left="2880" w:hanging="360"/>
+      </w:pPr>
+      <w:rPr>
+        <w:rFonts w:hint="default"/>
+      </w:rPr>
+    </w:lvl>
+    <w:lvl w:ilvl="8">
+      <w:start w:val="1"/>
+      <w:numFmt w:val="lowerRoman"/>
+      <w:lvlText w:val="%9."/>
+      <w:lvlJc w:val="left"/>
+      <w:pPr>
+        <w:ind w:left="3240" w:hanging="360"/>
+      </w:pPr>
+      <w:rPr>
+        <w:rFonts w:hint="default"/>
+      </w:rPr>
+    </w:lvl>
+  </w:abstractNum>
+  <w:abstractNum w:abstractNumId="4" w15:restartNumberingAfterBreak="0">
+    <w:nsid w:val="510B62A8"/>
+    <w:multiLevelType w:val="hybridMultilevel"/>
+    <w:tmpl w:val="27FC5776"/>
+    <w:lvl w:ilvl="0" w:tplc="04050001">
+      <w:start w:val="1"/>
+      <w:numFmt w:val="bullet"/>
+      <w:lvlText w:val=""/>
+      <w:lvlJc w:val="left"/>
+      <w:pPr>
+        <w:ind w:left="720" w:hanging="360"/>
+      </w:pPr>
+      <w:rPr>
+        <w:rFonts w:ascii="Symbol" w:hAnsi="Symbol" w:hint="default"/>
+      </w:rPr>
+    </w:lvl>
+    <w:lvl w:ilvl="1" w:tplc="04050003" w:tentative="1">
+      <w:start w:val="1"/>
+      <w:numFmt w:val="bullet"/>
+      <w:lvlText w:val="o"/>
+      <w:lvlJc w:val="left"/>
+      <w:pPr>
+        <w:ind w:left="1440" w:hanging="360"/>
+      </w:pPr>
+      <w:rPr>
+        <w:rFonts w:ascii="Courier New" w:hAnsi="Courier New" w:cs="Courier New" w:hint="default"/>
+      </w:rPr>
+    </w:lvl>
+    <w:lvl w:ilvl="2" w:tplc="04050005" w:tentative="1">
+      <w:start w:val="1"/>
+      <w:numFmt w:val="bullet"/>
+      <w:lvlText w:val=""/>
+      <w:lvlJc w:val="left"/>
+      <w:pPr>
+        <w:ind w:left="2160" w:hanging="360"/>
+      </w:pPr>
+      <w:rPr>
+        <w:rFonts w:ascii="Wingdings" w:hAnsi="Wingdings" w:hint="default"/>
+      </w:rPr>
+    </w:lvl>
+    <w:lvl w:ilvl="3" w:tplc="04050001" w:tentative="1">
+      <w:start w:val="1"/>
+      <w:numFmt w:val="bullet"/>
+      <w:lvlText w:val=""/>
+      <w:lvlJc w:val="left"/>
+      <w:pPr>
+        <w:ind w:left="2880" w:hanging="360"/>
+      </w:pPr>
+      <w:rPr>
+        <w:rFonts w:ascii="Symbol" w:hAnsi="Symbol" w:hint="default"/>
+      </w:rPr>
+    </w:lvl>
+    <w:lvl w:ilvl="4" w:tplc="04050003" w:tentative="1">
+      <w:start w:val="1"/>
+      <w:numFmt w:val="bullet"/>
+      <w:lvlText w:val="o"/>
+      <w:lvlJc w:val="left"/>
+      <w:pPr>
+        <w:ind w:left="3600" w:hanging="360"/>
+      </w:pPr>
+      <w:rPr>
+        <w:rFonts w:ascii="Courier New" w:hAnsi="Courier New" w:cs="Courier New" w:hint="default"/>
+      </w:rPr>
+    </w:lvl>
+    <w:lvl w:ilvl="5" w:tplc="04050005" w:tentative="1">
+      <w:start w:val="1"/>
+      <w:numFmt w:val="bullet"/>
+      <w:lvlText w:val=""/>
+      <w:lvlJc w:val="left"/>
+      <w:pPr>
+        <w:ind w:left="4320" w:hanging="360"/>
+      </w:pPr>
+      <w:rPr>
+        <w:rFonts w:ascii="Wingdings" w:hAnsi="Wingdings" w:hint="default"/>
+      </w:rPr>
+    </w:lvl>
+    <w:lvl w:ilvl="6" w:tplc="04050001" w:tentative="1">
+      <w:start w:val="1"/>
+      <w:numFmt w:val="bullet"/>
+      <w:lvlText w:val=""/>
+      <w:lvlJc w:val="left"/>
+      <w:pPr>
+        <w:ind w:left="5040" w:hanging="360"/>
+      </w:pPr>
+      <w:rPr>
+        <w:rFonts w:ascii="Symbol" w:hAnsi="Symbol" w:hint="default"/>
+      </w:rPr>
+    </w:lvl>
+    <w:lvl w:ilvl="7" w:tplc="04050003" w:tentative="1">
+      <w:start w:val="1"/>
+      <w:numFmt w:val="bullet"/>
+      <w:lvlText w:val="o"/>
+      <w:lvlJc w:val="left"/>
+      <w:pPr>
+        <w:ind w:left="5760" w:hanging="360"/>
+      </w:pPr>
+      <w:rPr>
+        <w:rFonts w:ascii="Courier New" w:hAnsi="Courier New" w:cs="Courier New" w:hint="default"/>
+      </w:rPr>
+    </w:lvl>
+    <w:lvl w:ilvl="8" w:tplc="04050005" w:tentative="1">
+      <w:start w:val="1"/>
+      <w:numFmt w:val="bullet"/>
+      <w:lvlText w:val=""/>
+      <w:lvlJc w:val="left"/>
+      <w:pPr>
+        <w:ind w:left="6480" w:hanging="360"/>
+      </w:pPr>
+      <w:rPr>
+        <w:rFonts w:ascii="Wingdings" w:hAnsi="Wingdings" w:hint="default"/>
+      </w:rPr>
+    </w:lvl>
+  </w:abstractNum>
+  <w:abstractNum w:abstractNumId="5" w15:restartNumberingAfterBreak="0">
+    <w:nsid w:val="62790997"/>
+    <w:multiLevelType w:val="multilevel"/>
+    <w:tmpl w:val="5030B68E"/>
+    <w:lvl w:ilvl="0">
+      <w:start w:val="1"/>
+      <w:numFmt w:val="bullet"/>
+      <w:lvlText w:val=""/>
+      <w:lvlJc w:val="left"/>
+      <w:pPr>
+        <w:ind w:left="360" w:hanging="360"/>
+      </w:pPr>
+      <w:rPr>
+        <w:rFonts w:ascii="Symbol" w:hAnsi="Symbol" w:hint="default"/>
+        <w:color w:val="auto"/>
+      </w:rPr>
+    </w:lvl>
+    <w:lvl w:ilvl="1">
+      <w:start w:val="1"/>
+      <w:numFmt w:val="decimal"/>
+      <w:lvlText w:val="v%2)"/>
+      <w:lvlJc w:val="left"/>
+      <w:pPr>
+        <w:ind w:left="720" w:hanging="360"/>
+      </w:pPr>
+      <w:rPr>
+        <w:rFonts w:hint="default"/>
+      </w:rPr>
+    </w:lvl>
+    <w:lvl w:ilvl="2">
+      <w:start w:val="1"/>
+      <w:numFmt w:val="lowerRoman"/>
+      <w:lvlText w:val="%3)"/>
+      <w:lvlJc w:val="left"/>
+      <w:pPr>
+        <w:ind w:left="1080" w:hanging="360"/>
+      </w:pPr>
+      <w:rPr>
+        <w:rFonts w:hint="default"/>
+      </w:rPr>
+    </w:lvl>
+    <w:lvl w:ilvl="3">
+      <w:start w:val="1"/>
+      <w:numFmt w:val="decimal"/>
+      <w:lvlText w:val="(%4)"/>
+      <w:lvlJc w:val="left"/>
+      <w:pPr>
+        <w:ind w:left="1440" w:hanging="360"/>
+      </w:pPr>
+      <w:rPr>
+        <w:rFonts w:hint="default"/>
+      </w:rPr>
+    </w:lvl>
+    <w:lvl w:ilvl="4">
+      <w:start w:val="1"/>
+      <w:numFmt w:val="lowerLetter"/>
+      <w:lvlText w:val="(%5)"/>
+      <w:lvlJc w:val="left"/>
+      <w:pPr>
+        <w:ind w:left="1800" w:hanging="360"/>
+      </w:pPr>
+      <w:rPr>
+        <w:rFonts w:hint="default"/>
+      </w:rPr>
+    </w:lvl>
+    <w:lvl w:ilvl="5">
+      <w:start w:val="1"/>
+      <w:numFmt w:val="lowerRoman"/>
+      <w:lvlText w:val="(%6)"/>
+      <w:lvlJc w:val="left"/>
+      <w:pPr>
+        <w:ind w:left="2160" w:hanging="360"/>
+      </w:pPr>
+      <w:rPr>
+        <w:rFonts w:hint="default"/>
+      </w:rPr>
+    </w:lvl>
+    <w:lvl w:ilvl="6">
+      <w:start w:val="1"/>
+      <w:numFmt w:val="decimal"/>
+      <w:lvlText w:val="%7."/>
+      <w:lvlJc w:val="left"/>
+      <w:pPr>
+        <w:ind w:left="2520" w:hanging="360"/>
+      </w:pPr>
+      <w:rPr>
+        <w:rFonts w:hint="default"/>
+      </w:rPr>
+    </w:lvl>
+    <w:lvl w:ilvl="7">
+      <w:start w:val="1"/>
+      <w:numFmt w:val="lowerLetter"/>
+      <w:lvlText w:val="%8."/>
+      <w:lvlJc w:val="left"/>
+      <w:pPr>
+        <w:ind w:left="2880" w:hanging="360"/>
+      </w:pPr>
+      <w:rPr>
+        <w:rFonts w:hint="default"/>
+      </w:rPr>
+    </w:lvl>
+    <w:lvl w:ilvl="8">
+      <w:start w:val="1"/>
+      <w:numFmt w:val="lowerRoman"/>
+      <w:lvlText w:val="%9."/>
+      <w:lvlJc w:val="left"/>
+      <w:pPr>
+        <w:ind w:left="3240" w:hanging="360"/>
+      </w:pPr>
+      <w:rPr>
+        <w:rFonts w:hint="default"/>
+      </w:rPr>
+    </w:lvl>
+  </w:abstractNum>
+  <w:abstractNum w:abstractNumId="6" w15:restartNumberingAfterBreak="0">
+    <w:nsid w:val="727A7225"/>
+    <w:multiLevelType w:val="multilevel"/>
+    <w:tmpl w:val="5030B68E"/>
+    <w:lvl w:ilvl="0">
+      <w:start w:val="1"/>
+      <w:numFmt w:val="bullet"/>
+      <w:lvlText w:val=""/>
+      <w:lvlJc w:val="left"/>
+      <w:pPr>
+        <w:ind w:left="360" w:hanging="360"/>
+      </w:pPr>
+      <w:rPr>
+        <w:rFonts w:ascii="Symbol" w:hAnsi="Symbol" w:hint="default"/>
+        <w:color w:val="auto"/>
+      </w:rPr>
+    </w:lvl>
+    <w:lvl w:ilvl="1">
+      <w:start w:val="1"/>
+      <w:numFmt w:val="decimal"/>
+      <w:lvlText w:val="v%2)"/>
+      <w:lvlJc w:val="left"/>
+      <w:pPr>
+        <w:ind w:left="720" w:hanging="360"/>
+      </w:pPr>
+      <w:rPr>
+        <w:rFonts w:hint="default"/>
+      </w:rPr>
+    </w:lvl>
+    <w:lvl w:ilvl="2">
+      <w:start w:val="1"/>
+      <w:numFmt w:val="lowerRoman"/>
+      <w:lvlText w:val="%3)"/>
+      <w:lvlJc w:val="left"/>
+      <w:pPr>
+        <w:ind w:left="1080" w:hanging="360"/>
+      </w:pPr>
+      <w:rPr>
+        <w:rFonts w:hint="default"/>
+      </w:rPr>
+    </w:lvl>
+    <w:lvl w:ilvl="3">
+      <w:start w:val="1"/>
+      <w:numFmt w:val="decimal"/>
+      <w:lvlText w:val="(%4)"/>
+      <w:lvlJc w:val="left"/>
+      <w:pPr>
+        <w:ind w:left="1440" w:hanging="360"/>
+      </w:pPr>
+      <w:rPr>
+        <w:rFonts w:hint="default"/>
+      </w:rPr>
+    </w:lvl>
+    <w:lvl w:ilvl="4">
+      <w:start w:val="1"/>
+      <w:numFmt w:val="lowerLetter"/>
+      <w:lvlText w:val="(%5)"/>
+      <w:lvlJc w:val="left"/>
+      <w:pPr>
+        <w:ind w:left="1800" w:hanging="360"/>
+      </w:pPr>
+      <w:rPr>
+        <w:rFonts w:hint="default"/>
+      </w:rPr>
+    </w:lvl>
+    <w:lvl w:ilvl="5">
+      <w:start w:val="1"/>
+      <w:numFmt w:val="lowerRoman"/>
+      <w:lvlText w:val="(%6)"/>
+      <w:lvlJc w:val="left"/>
+      <w:pPr>
+        <w:ind w:left="2160" w:hanging="360"/>
+      </w:pPr>
+      <w:rPr>
+        <w:rFonts w:hint="default"/>
+      </w:rPr>
+    </w:lvl>
+    <w:lvl w:ilvl="6">
+      <w:start w:val="1"/>
+      <w:numFmt w:val="decimal"/>
+      <w:lvlText w:val="%7."/>
+      <w:lvlJc w:val="left"/>
+      <w:pPr>
+        <w:ind w:left="2520" w:hanging="360"/>
+      </w:pPr>
+      <w:rPr>
+        <w:rFonts w:hint="default"/>
+      </w:rPr>
+    </w:lvl>
+    <w:lvl w:ilvl="7">
+      <w:start w:val="1"/>
+      <w:numFmt w:val="lowerLetter"/>
+      <w:lvlText w:val="%8."/>
+      <w:lvlJc w:val="left"/>
+      <w:pPr>
+        <w:ind w:left="2880" w:hanging="360"/>
+      </w:pPr>
+      <w:rPr>
+        <w:rFonts w:hint="default"/>
+      </w:rPr>
+    </w:lvl>
+    <w:lvl w:ilvl="8">
+      <w:start w:val="1"/>
+      <w:numFmt w:val="lowerRoman"/>
+      <w:lvlText w:val="%9."/>
+      <w:lvlJc w:val="left"/>
+      <w:pPr>
+        <w:ind w:left="3240" w:hanging="360"/>
+      </w:pPr>
+      <w:rPr>
+        <w:rFonts w:hint="default"/>
+      </w:rPr>
+    </w:lvl>
+  </w:abstractNum>
   <w:num w:numId="1" w16cid:durableId="1936934283">
     <w:abstractNumId w:val="0"/>
   </w:num>
@@ -1369,6 +1893,18 @@
   </w:num>
   <w:num w:numId="3" w16cid:durableId="1679846014">
     <w:abstractNumId w:val="2"/>
+  </w:num>
+  <w:num w:numId="4" w16cid:durableId="525950186">
+    <w:abstractNumId w:val="4"/>
+  </w:num>
+  <w:num w:numId="5" w16cid:durableId="5714332">
+    <w:abstractNumId w:val="6"/>
+  </w:num>
+  <w:num w:numId="6" w16cid:durableId="1014838810">
+    <w:abstractNumId w:val="3"/>
+  </w:num>
+  <w:num w:numId="7" w16cid:durableId="863710323">
+    <w:abstractNumId w:val="5"/>
   </w:num>
 </w:numbering>
 </file>
@@ -1820,7 +2356,6 @@
   <w:style w:type="character" w:default="1" w:styleId="DefaultParagraphFont">
     <w:name w:val="Default Paragraph Font"/>
     <w:uiPriority w:val="1"/>
-    <w:semiHidden/>
     <w:unhideWhenUsed/>
   </w:style>
   <w:style w:type="table" w:default="1" w:styleId="TableNormal">

</xml_diff>